<commit_message>
Fix bogus test and clean up test examples in documentation.
</commit_message>
<xml_diff>
--- a/docs/XMLRepresentationOfTextSpecifications.docx
+++ b/docs/XMLRepresentationOfTextSpecifications.docx
@@ -2393,21 +2393,7 @@
         <w:pStyle w:val="Code"/>
       </w:pPr>
       <w:r>
-        <w:t>&lt;?xml version="1.0" encoding="utf-8"?&gt;</w:t>
-      </w:r>
-    </w:p>
-    <w:p>
-      <w:pPr>
-        <w:pStyle w:val="Code"/>
-      </w:pPr>
-      <w:r>
-        <w:t>&lt;Document xmlns:xsd="http://www.w3.org/2001/XMLSchema" xmlns:xsi="http://www.w3.org/2001/XMLSchema-instance" cat="PARAGRAPH" xsi:schemaLocation="http://code.google.com/p/</w:t>
-      </w:r>
-      <w:r>
-        <w:t>simplenlg/schemas/version1</w:t>
-      </w:r>
-      <w:r>
-        <w:t>" xmlns="http://code.google.com/p/simplenlg/schemas/version1"&gt;</w:t>
+        <w:t>&lt;Document&gt;</w:t>
       </w:r>
     </w:p>
     <w:p>
@@ -2423,6 +2409,245 @@
         <w:pStyle w:val="Code"/>
       </w:pPr>
       <w:r>
+        <w:t xml:space="preserve">    &lt;subj xsi:type="VPPhraseSpec" FORM="PRESENT_PARTICIPLE"&gt;</w:t>
+      </w:r>
+    </w:p>
+    <w:p>
+      <w:pPr>
+        <w:pStyle w:val="Code"/>
+      </w:pPr>
+      <w:r>
+        <w:t xml:space="preserve">      &lt;head cat="VERB"&gt;</w:t>
+      </w:r>
+    </w:p>
+    <w:p>
+      <w:pPr>
+        <w:pStyle w:val="Code"/>
+      </w:pPr>
+      <w:r>
+        <w:t xml:space="preserve">        &lt;base&gt;refactor&lt;/base&gt;</w:t>
+      </w:r>
+    </w:p>
+    <w:p>
+      <w:pPr>
+        <w:pStyle w:val="Code"/>
+      </w:pPr>
+      <w:r>
+        <w:t xml:space="preserve">      &lt;/head&gt;</w:t>
+      </w:r>
+    </w:p>
+    <w:p>
+      <w:pPr>
+        <w:pStyle w:val="Code"/>
+      </w:pPr>
+      <w:r>
+        <w:t xml:space="preserve">    &lt;/subj&gt;</w:t>
+      </w:r>
+    </w:p>
+    <w:p>
+      <w:pPr>
+        <w:pStyle w:val="Code"/>
+      </w:pPr>
+      <w:r>
+        <w:t xml:space="preserve">    &lt;vp xsi:type="VPPhraseSpec" TENSE="PRESENT" &gt;</w:t>
+      </w:r>
+    </w:p>
+    <w:p>
+      <w:pPr>
+        <w:pStyle w:val="Code"/>
+      </w:pPr>
+      <w:r>
+        <w:t xml:space="preserve">      &lt;head cat="VERB"&gt;</w:t>
+      </w:r>
+    </w:p>
+    <w:p>
+      <w:pPr>
+        <w:pStyle w:val="Code"/>
+      </w:pPr>
+      <w:r>
+        <w:t xml:space="preserve">        &lt;base&gt;be&lt;/base&gt;</w:t>
+      </w:r>
+    </w:p>
+    <w:p>
+      <w:pPr>
+        <w:pStyle w:val="Code"/>
+      </w:pPr>
+      <w:r>
+        <w:t xml:space="preserve">      &lt;/head&gt;</w:t>
+      </w:r>
+    </w:p>
+    <w:p>
+      <w:pPr>
+        <w:pStyle w:val="Code"/>
+      </w:pPr>
+      <w:r>
+        <w:t xml:space="preserve">      &lt;compl xsi:type="VPPhraseSpec" FORM="PAST_PARTICIPLE"&gt;</w:t>
+      </w:r>
+    </w:p>
+    <w:p>
+      <w:pPr>
+        <w:pStyle w:val="Code"/>
+      </w:pPr>
+      <w:r>
+        <w:t xml:space="preserve">        &lt;head cat="VERB"&gt;</w:t>
+      </w:r>
+    </w:p>
+    <w:p>
+      <w:pPr>
+        <w:pStyle w:val="Code"/>
+      </w:pPr>
+      <w:r>
+        <w:t xml:space="preserve">          &lt;base&gt;need&lt;/base&gt;</w:t>
+      </w:r>
+    </w:p>
+    <w:p>
+      <w:pPr>
+        <w:pStyle w:val="Code"/>
+      </w:pPr>
+      <w:r>
+        <w:t xml:space="preserve">        &lt;/head&gt;</w:t>
+      </w:r>
+    </w:p>
+    <w:p>
+      <w:pPr>
+        <w:pStyle w:val="Code"/>
+      </w:pPr>
+      <w:r>
+        <w:t xml:space="preserve">      &lt;/compl&gt;</w:t>
+      </w:r>
+    </w:p>
+    <w:p>
+      <w:pPr>
+        <w:pStyle w:val="Code"/>
+      </w:pPr>
+      <w:r>
+        <w:t xml:space="preserve">    &lt;/vp&gt;</w:t>
+      </w:r>
+    </w:p>
+    <w:p>
+      <w:pPr>
+        <w:pStyle w:val="Code"/>
+      </w:pPr>
+      <w:r>
+        <w:t xml:space="preserve">  &lt;/child&gt;</w:t>
+      </w:r>
+    </w:p>
+    <w:p>
+      <w:pPr>
+        <w:pStyle w:val="Code"/>
+      </w:pPr>
+      <w:r>
+        <w:t>&lt;/Document&gt;</w:t>
+      </w:r>
+    </w:p>
+    <w:p>
+      <w:pPr>
+        <w:pStyle w:val="Code"/>
+      </w:pPr>
+    </w:p>
+    <w:p>
+      <w:pPr>
+        <w:rPr>
+          <w:i/>
+        </w:rPr>
+      </w:pPr>
+      <w:r>
+        <w:t xml:space="preserve"> </w:t>
+      </w:r>
+      <w:r>
+        <w:rPr>
+          <w:i/>
+        </w:rPr>
+        <w:t>Refactoring is needed.</w:t>
+      </w:r>
+    </w:p>
+    <w:p>
+      <w:pPr>
+        <w:pStyle w:val="Heading2"/>
+      </w:pPr>
+      <w:bookmarkStart w:id="14" w:name="_Toc294771260"/>
+      <w:r>
+        <w:t>2</w:t>
+      </w:r>
+      <w:bookmarkEnd w:id="14"/>
+    </w:p>
+    <w:p>
+      <w:pPr>
+        <w:pStyle w:val="Code"/>
+      </w:pPr>
+      <w:r>
+        <w:t>&lt;Document&gt;</w:t>
+      </w:r>
+    </w:p>
+    <w:p>
+      <w:pPr>
+        <w:pStyle w:val="Code"/>
+      </w:pPr>
+      <w:r>
+        <w:t xml:space="preserve">  &lt;child xsi:type="SPhraseSpec"&gt;</w:t>
+      </w:r>
+    </w:p>
+    <w:p>
+      <w:pPr>
+        <w:pStyle w:val="Code"/>
+      </w:pPr>
+      <w:r>
+        <w:t xml:space="preserve">    &lt;preMod xsi:type="PPPhraseSpec"&gt;</w:t>
+      </w:r>
+    </w:p>
+    <w:p>
+      <w:pPr>
+        <w:pStyle w:val="Code"/>
+      </w:pPr>
+      <w:r>
+        <w:t xml:space="preserve">      &lt;head cat="PREPOSITION"&gt;as a result of&lt;/head&gt;</w:t>
+      </w:r>
+    </w:p>
+    <w:p>
+      <w:pPr>
+        <w:pStyle w:val="Code"/>
+      </w:pPr>
+      <w:r>
+        <w:t xml:space="preserve">      &lt;compl xsi:type="NPPhraseSpec"&gt;</w:t>
+      </w:r>
+    </w:p>
+    <w:p>
+      <w:pPr>
+        <w:pStyle w:val="Code"/>
+      </w:pPr>
+      <w:r>
+        <w:t xml:space="preserve">        &lt;head cat="NOUN"&gt;procedure&lt;/head&gt;</w:t>
+      </w:r>
+    </w:p>
+    <w:p>
+      <w:pPr>
+        <w:pStyle w:val="Code"/>
+      </w:pPr>
+      <w:r>
+        <w:t xml:space="preserve">        &lt;spec cat="DETERMINER"&gt;the&lt;/spec&gt;</w:t>
+      </w:r>
+    </w:p>
+    <w:p>
+      <w:pPr>
+        <w:pStyle w:val="Code"/>
+      </w:pPr>
+      <w:r>
+        <w:t xml:space="preserve">      &lt;/compl&gt;</w:t>
+      </w:r>
+    </w:p>
+    <w:p>
+      <w:pPr>
+        <w:pStyle w:val="Code"/>
+      </w:pPr>
+      <w:r>
+        <w:t xml:space="preserve">    &lt;/preMod&gt;</w:t>
+      </w:r>
+    </w:p>
+    <w:p>
+      <w:pPr>
+        <w:pStyle w:val="Code"/>
+      </w:pPr>
+      <w:r>
         <w:t xml:space="preserve">    &lt;subj xsi:type="NPPhraseSpec"&gt;</w:t>
       </w:r>
     </w:p>
@@ -2431,7 +2656,15 @@
         <w:pStyle w:val="Code"/>
       </w:pPr>
       <w:r>
-        <w:t xml:space="preserve">      &lt;head cat="NOUN"&gt;transfusion of whole blood&lt;/head&gt;</w:t>
+        <w:t xml:space="preserve">      &lt;head cat="NOUN"&gt;patient&lt;/head&gt;</w:t>
+      </w:r>
+    </w:p>
+    <w:p>
+      <w:pPr>
+        <w:pStyle w:val="Code"/>
+      </w:pPr>
+      <w:r>
+        <w:t xml:space="preserve">      &lt;spec cat="DETERMINER"&gt;the&lt;/spec&gt;</w:t>
       </w:r>
     </w:p>
     <w:p>
@@ -2447,192 +2680,6 @@
         <w:pStyle w:val="Code"/>
       </w:pPr>
       <w:r>
-        <w:t xml:space="preserve">    &lt;vp xsi:type="VPPhraseSpec" PASSIVE="true" TENSE="PRESENT"&gt;</w:t>
-      </w:r>
-    </w:p>
-    <w:p>
-      <w:pPr>
-        <w:pStyle w:val="Code"/>
-      </w:pPr>
-      <w:r>
-        <w:t xml:space="preserve">      &lt;head cat="VERB"&gt;indicate&lt;/head&gt;</w:t>
-      </w:r>
-    </w:p>
-    <w:p>
-      <w:pPr>
-        <w:pStyle w:val="Code"/>
-      </w:pPr>
-      <w:r>
-        <w:t xml:space="preserve">    &lt;/vp&gt;</w:t>
-      </w:r>
-    </w:p>
-    <w:p>
-      <w:pPr>
-        <w:pStyle w:val="Code"/>
-      </w:pPr>
-      <w:r>
-        <w:t xml:space="preserve">  &lt;/child&gt;</w:t>
-      </w:r>
-    </w:p>
-    <w:p>
-      <w:pPr>
-        <w:pStyle w:val="Code"/>
-      </w:pPr>
-      <w:r>
-        <w:t>&lt;/Document&gt;</w:t>
-      </w:r>
-    </w:p>
-    <w:p>
-      <w:pPr>
-        <w:pStyle w:val="NoSpacing"/>
-        <w:rPr>
-          <w:rFonts w:ascii="Consolas" w:hAnsi="Consolas" w:cs="Consolas"/>
-        </w:rPr>
-      </w:pPr>
-    </w:p>
-    <w:p>
-      <w:pPr>
-        <w:rPr>
-          <w:i/>
-        </w:rPr>
-      </w:pPr>
-      <w:r>
-        <w:t xml:space="preserve"> </w:t>
-      </w:r>
-      <w:r>
-        <w:rPr>
-          <w:i/>
-        </w:rPr>
-        <w:t>Transfusion of whole blood is indicated.</w:t>
-      </w:r>
-    </w:p>
-    <w:p>
-      <w:pPr>
-        <w:pStyle w:val="Heading2"/>
-      </w:pPr>
-      <w:bookmarkStart w:id="14" w:name="_Toc294771260"/>
-      <w:r>
-        <w:t>2</w:t>
-      </w:r>
-      <w:bookmarkEnd w:id="14"/>
-    </w:p>
-    <w:p>
-      <w:pPr>
-        <w:pStyle w:val="Code"/>
-      </w:pPr>
-      <w:r>
-        <w:t>&lt;?xml version="1.0" encoding="utf-8"?&gt;</w:t>
-      </w:r>
-    </w:p>
-    <w:p>
-      <w:pPr>
-        <w:pStyle w:val="Code"/>
-      </w:pPr>
-      <w:r>
-        <w:t>&lt;Document xmlns:xsd="http://www.w3.org/2001/XMLSchema" xmlns:xsi="http://www.w3.org/2001/XMLSchema-instance" cat="PARAGRAPH" xsi:schemaLocation="http://code.google.com/p/simplenlg/schemas/version1" xmlns="http://code.google.com/p/simplenlg/schemas/version1"&gt;</w:t>
-      </w:r>
-    </w:p>
-    <w:p>
-      <w:pPr>
-        <w:pStyle w:val="Code"/>
-      </w:pPr>
-      <w:r>
-        <w:t xml:space="preserve">  &lt;child xsi:type="SPhraseSpec"&gt;</w:t>
-      </w:r>
-    </w:p>
-    <w:p>
-      <w:pPr>
-        <w:pStyle w:val="Code"/>
-      </w:pPr>
-      <w:r>
-        <w:t xml:space="preserve">    &lt;preMod xsi:type="PPPhraseSpec"&gt;</w:t>
-      </w:r>
-    </w:p>
-    <w:p>
-      <w:pPr>
-        <w:pStyle w:val="Code"/>
-      </w:pPr>
-      <w:r>
-        <w:t xml:space="preserve">      &lt;head cat="PREPOSITION"&gt;as a result of&lt;/head&gt;</w:t>
-      </w:r>
-    </w:p>
-    <w:p>
-      <w:pPr>
-        <w:pStyle w:val="Code"/>
-      </w:pPr>
-      <w:r>
-        <w:t xml:space="preserve">      &lt;compl xsi:type="NPPhraseSpec"&gt;</w:t>
-      </w:r>
-    </w:p>
-    <w:p>
-      <w:pPr>
-        <w:pStyle w:val="Code"/>
-      </w:pPr>
-      <w:r>
-        <w:t xml:space="preserve">        &lt;head cat="NOUN"&gt;procedure&lt;/head&gt;</w:t>
-      </w:r>
-    </w:p>
-    <w:p>
-      <w:pPr>
-        <w:pStyle w:val="Code"/>
-      </w:pPr>
-      <w:r>
-        <w:t xml:space="preserve">        &lt;spec cat="DETERMINER"&gt;the&lt;/spec&gt;</w:t>
-      </w:r>
-    </w:p>
-    <w:p>
-      <w:pPr>
-        <w:pStyle w:val="Code"/>
-      </w:pPr>
-      <w:r>
-        <w:t xml:space="preserve">      &lt;/compl&gt;</w:t>
-      </w:r>
-    </w:p>
-    <w:p>
-      <w:pPr>
-        <w:pStyle w:val="Code"/>
-      </w:pPr>
-      <w:r>
-        <w:t xml:space="preserve">    &lt;/preMod&gt;</w:t>
-      </w:r>
-    </w:p>
-    <w:p>
-      <w:pPr>
-        <w:pStyle w:val="Code"/>
-      </w:pPr>
-      <w:r>
-        <w:t xml:space="preserve">    &lt;subj xsi:type="NPPhraseSpec"&gt;</w:t>
-      </w:r>
-    </w:p>
-    <w:p>
-      <w:pPr>
-        <w:pStyle w:val="Code"/>
-      </w:pPr>
-      <w:r>
-        <w:t xml:space="preserve">      &lt;head cat="NOUN"&gt;patient&lt;/head&gt;</w:t>
-      </w:r>
-    </w:p>
-    <w:p>
-      <w:pPr>
-        <w:pStyle w:val="Code"/>
-      </w:pPr>
-      <w:r>
-        <w:t xml:space="preserve">      &lt;spec cat="DETERMINER"&gt;the&lt;/spec&gt;</w:t>
-      </w:r>
-    </w:p>
-    <w:p>
-      <w:pPr>
-        <w:pStyle w:val="Code"/>
-      </w:pPr>
-      <w:r>
-        <w:t xml:space="preserve">    &lt;/subj&gt;</w:t>
-      </w:r>
-    </w:p>
-    <w:p>
-      <w:pPr>
-        <w:pStyle w:val="Code"/>
-      </w:pPr>
-      <w:r>
         <w:t xml:space="preserve">    &lt;vp xsi:type="CoordinatedPhraseElement" conj="and"&gt;</w:t>
       </w:r>
     </w:p>
@@ -2825,6 +2872,7 @@
         <w:pStyle w:val="Code"/>
       </w:pPr>
       <w:r>
+        <w:lastRenderedPageBreak/>
         <w:t xml:space="preserve">    &lt;/vp&gt;</w:t>
       </w:r>
     </w:p>
@@ -2884,6 +2932,285 @@
         <w:pStyle w:val="Code"/>
       </w:pPr>
       <w:r>
+        <w:t>&lt;Document&gt;</w:t>
+      </w:r>
+    </w:p>
+    <w:p>
+      <w:pPr>
+        <w:pStyle w:val="Code"/>
+      </w:pPr>
+      <w:r>
+        <w:t xml:space="preserve">  &lt;child xsi:type="DocumentElement" cat="LIST_ITEM"</w:t>
+      </w:r>
+      <w:r>
+        <w:t>&gt;</w:t>
+      </w:r>
+    </w:p>
+    <w:p>
+      <w:pPr>
+        <w:pStyle w:val="Code"/>
+      </w:pPr>
+      <w:r>
+        <w:t xml:space="preserve">    &lt;child xsi:type="DocumentElement" cat="SENTENCE" </w:t>
+      </w:r>
+      <w:r>
+        <w:t>&gt;</w:t>
+      </w:r>
+    </w:p>
+    <w:p>
+      <w:pPr>
+        <w:pStyle w:val="Code"/>
+      </w:pPr>
+      <w:r>
+        <w:t xml:space="preserve">      &lt;child xsi:type="NPPhraseSpec"&gt;</w:t>
+      </w:r>
+    </w:p>
+    <w:p>
+      <w:pPr>
+        <w:pStyle w:val="Code"/>
+      </w:pPr>
+      <w:r>
+        <w:t xml:space="preserve">        &lt;head cat="NOUN"&gt;normal coronary arteries&lt;/head&gt;</w:t>
+      </w:r>
+    </w:p>
+    <w:p>
+      <w:pPr>
+        <w:pStyle w:val="Code"/>
+      </w:pPr>
+      <w:r>
+        <w:t xml:space="preserve">      &lt;/child&gt;</w:t>
+      </w:r>
+    </w:p>
+    <w:p>
+      <w:pPr>
+        <w:pStyle w:val="Code"/>
+      </w:pPr>
+      <w:r>
+        <w:t xml:space="preserve">    &lt;/child&gt;</w:t>
+      </w:r>
+    </w:p>
+    <w:p>
+      <w:pPr>
+        <w:pStyle w:val="Code"/>
+      </w:pPr>
+      <w:r>
+        <w:t xml:space="preserve">  &lt;/child&gt;</w:t>
+      </w:r>
+    </w:p>
+    <w:p>
+      <w:pPr>
+        <w:pStyle w:val="Code"/>
+      </w:pPr>
+      <w:r>
+        <w:t xml:space="preserve">  &lt;child xsi:type="DocumentElement" cat="LIST_ITEM" </w:t>
+      </w:r>
+      <w:r>
+        <w:t>&gt;</w:t>
+      </w:r>
+    </w:p>
+    <w:p>
+      <w:pPr>
+        <w:pStyle w:val="Code"/>
+      </w:pPr>
+      <w:r>
+        <w:t xml:space="preserve">    &lt;child xsi:type="DocumentElement" cat="SENTENCE" </w:t>
+      </w:r>
+      <w:r>
+        <w:t>&gt;</w:t>
+      </w:r>
+    </w:p>
+    <w:p>
+      <w:pPr>
+        <w:pStyle w:val="Code"/>
+      </w:pPr>
+      <w:r>
+        <w:t xml:space="preserve">      &lt;child xsi:type="NPPhraseSpec"&gt;</w:t>
+      </w:r>
+    </w:p>
+    <w:p>
+      <w:pPr>
+        <w:pStyle w:val="Code"/>
+      </w:pPr>
+      <w:r>
+        <w:t xml:space="preserve">        &lt;head cat="NOUN"&gt;normal left heart hemodynamics&lt;/head&gt;</w:t>
+      </w:r>
+    </w:p>
+    <w:p>
+      <w:pPr>
+        <w:pStyle w:val="Code"/>
+      </w:pPr>
+      <w:r>
+        <w:t xml:space="preserve">      &lt;/child&gt;</w:t>
+      </w:r>
+    </w:p>
+    <w:p>
+      <w:pPr>
+        <w:pStyle w:val="Code"/>
+      </w:pPr>
+      <w:r>
+        <w:t xml:space="preserve">    &lt;/child&gt;</w:t>
+      </w:r>
+    </w:p>
+    <w:p>
+      <w:pPr>
+        <w:pStyle w:val="Code"/>
+      </w:pPr>
+      <w:r>
+        <w:t xml:space="preserve">  &lt;/child&gt;</w:t>
+      </w:r>
+    </w:p>
+    <w:p>
+      <w:pPr>
+        <w:pStyle w:val="Code"/>
+      </w:pPr>
+      <w:r>
+        <w:t xml:space="preserve">  &lt;child xsi:type="DocumentElement" cat="LIST_ITEM" </w:t>
+      </w:r>
+      <w:r>
+        <w:t>&gt;</w:t>
+      </w:r>
+    </w:p>
+    <w:p>
+      <w:pPr>
+        <w:pStyle w:val="Code"/>
+      </w:pPr>
+      <w:r>
+        <w:t xml:space="preserve">    &lt;child xsi:type="DocumentElement" cat="SENTENCE" </w:t>
+      </w:r>
+      <w:r>
+        <w:t>&gt;</w:t>
+      </w:r>
+    </w:p>
+    <w:p>
+      <w:pPr>
+        <w:pStyle w:val="Code"/>
+      </w:pPr>
+      <w:r>
+        <w:t xml:space="preserve">      &lt;child xsi:type="NPPhraseSpec"&gt;</w:t>
+      </w:r>
+    </w:p>
+    <w:p>
+      <w:pPr>
+        <w:pStyle w:val="Code"/>
+      </w:pPr>
+      <w:r>
+        <w:t xml:space="preserve">        &lt;head cat="NOUN"&gt;normal right heart hemodynamics&lt;/head&gt;</w:t>
+      </w:r>
+    </w:p>
+    <w:p>
+      <w:pPr>
+        <w:pStyle w:val="Code"/>
+      </w:pPr>
+      <w:r>
+        <w:t xml:space="preserve">      &lt;/child&gt;</w:t>
+      </w:r>
+    </w:p>
+    <w:p>
+      <w:pPr>
+        <w:pStyle w:val="Code"/>
+      </w:pPr>
+      <w:r>
+        <w:t xml:space="preserve">    &lt;/child&gt;</w:t>
+      </w:r>
+    </w:p>
+    <w:p>
+      <w:pPr>
+        <w:pStyle w:val="Code"/>
+      </w:pPr>
+      <w:r>
+        <w:t xml:space="preserve">  &lt;/child&gt;</w:t>
+      </w:r>
+    </w:p>
+    <w:p>
+      <w:pPr>
+        <w:pStyle w:val="Code"/>
+      </w:pPr>
+      <w:r>
+        <w:t>&lt;/Document&gt;</w:t>
+      </w:r>
+    </w:p>
+    <w:p>
+      <w:pPr>
+        <w:pStyle w:val="Code"/>
+      </w:pPr>
+    </w:p>
+    <w:p>
+      <w:pPr>
+        <w:spacing w:after="0"/>
+        <w:rPr>
+          <w:i/>
+        </w:rPr>
+      </w:pPr>
+      <w:r>
+        <w:rPr>
+          <w:i/>
+        </w:rPr>
+        <w:t>Conclusions</w:t>
+      </w:r>
+    </w:p>
+    <w:p>
+      <w:pPr>
+        <w:spacing w:after="0"/>
+        <w:rPr>
+          <w:i/>
+        </w:rPr>
+      </w:pPr>
+      <w:r>
+        <w:rPr>
+          <w:i/>
+        </w:rPr>
+        <w:t>* Normal coronary arteries.</w:t>
+      </w:r>
+    </w:p>
+    <w:p>
+      <w:pPr>
+        <w:spacing w:after="0"/>
+        <w:rPr>
+          <w:i/>
+        </w:rPr>
+      </w:pPr>
+      <w:r>
+        <w:rPr>
+          <w:i/>
+        </w:rPr>
+        <w:t>* Normal left heart hemodynamics.</w:t>
+      </w:r>
+    </w:p>
+    <w:p>
+      <w:pPr>
+        <w:rPr>
+          <w:i/>
+        </w:rPr>
+      </w:pPr>
+      <w:r>
+        <w:rPr>
+          <w:i/>
+        </w:rPr>
+        <w:t>* Normal right heart hemodynamics.</w:t>
+      </w:r>
+    </w:p>
+    <w:p>
+      <w:pPr>
+        <w:rPr>
+          <w:i/>
+        </w:rPr>
+      </w:pPr>
+    </w:p>
+    <w:p>
+      <w:pPr>
+        <w:pStyle w:val="Heading2"/>
+      </w:pPr>
+      <w:bookmarkStart w:id="16" w:name="_Toc294771262"/>
+      <w:r>
+        <w:t>4</w:t>
+      </w:r>
+      <w:bookmarkEnd w:id="16"/>
+    </w:p>
+    <w:p>
+      <w:pPr>
+        <w:pStyle w:val="Code"/>
+      </w:pPr>
+      <w:r>
         <w:t>&lt;?xml version="1.0" encoding="utf-8"?&gt;</w:t>
       </w:r>
     </w:p>
@@ -2892,55 +3219,408 @@
         <w:pStyle w:val="Code"/>
       </w:pPr>
       <w:r>
-        <w:t>&lt;Document xmlns:xsd="http://www.w3.org/2001/XMLSchema" xmlns:xsi="http://www.w3.org/2001/XMLSchema-instance" cat="LIST" title="Conclusions" xsi:schemaLocation="http://code.google.com/p/simplenlg/schemas/version1" xmlns="http://code.google.com/p/simplenlg/schemas/version1"&gt;</w:t>
-      </w:r>
-    </w:p>
-    <w:p>
-      <w:pPr>
-        <w:pStyle w:val="Code"/>
-      </w:pPr>
-      <w:r>
-        <w:t xml:space="preserve">  &lt;child xsi:type="DocumentElement" cat="LIST_ITEM" xsi:schemaLocation="http://code.google.com/p/simplenlg/schemas/version1 "&gt;</w:t>
-      </w:r>
-    </w:p>
-    <w:p>
-      <w:pPr>
-        <w:pStyle w:val="Code"/>
-      </w:pPr>
-      <w:r>
-        <w:t xml:space="preserve">    &lt;child xsi:type="DocumentElement" cat="SENTENCE" xsi:schemaLocation="http://code.google.com/p/simplenlg/schemas/version1"&gt;</w:t>
-      </w:r>
-    </w:p>
-    <w:p>
-      <w:pPr>
-        <w:pStyle w:val="Code"/>
-      </w:pPr>
-      <w:r>
-        <w:t xml:space="preserve">      &lt;child xsi:type="NPPhraseSpec"&gt;</w:t>
-      </w:r>
-    </w:p>
-    <w:p>
-      <w:pPr>
-        <w:pStyle w:val="Code"/>
-      </w:pPr>
-      <w:r>
-        <w:t xml:space="preserve">        &lt;head cat="NOUN"&gt;normal coronary arteries&lt;/head&gt;</w:t>
-      </w:r>
-    </w:p>
-    <w:p>
-      <w:pPr>
-        <w:pStyle w:val="Code"/>
-      </w:pPr>
-      <w:r>
-        <w:t xml:space="preserve">      &lt;/child&gt;</w:t>
-      </w:r>
-    </w:p>
-    <w:p>
-      <w:pPr>
-        <w:pStyle w:val="Code"/>
-      </w:pPr>
-      <w:r>
-        <w:t xml:space="preserve">    &lt;/child&gt;</w:t>
+        <w:t>&lt;Document xmlns:xsd="http://www.w3.org/2001/XMLSchema" xmlns:xsi="http://www.w3.org/2001/XMLSchema-instance" cat="PARAGRAPH" xsi:schemaLocation="http://code.google.com/p/simplenlg/schemas/version1" xmlns="http://code.google.com/p/simplenlg/schemas/version1"&gt;</w:t>
+      </w:r>
+    </w:p>
+    <w:p>
+      <w:pPr>
+        <w:pStyle w:val="Code"/>
+      </w:pPr>
+      <w:r>
+        <w:t xml:space="preserve">  &lt;child xsi:type="SPhraseSpec"&gt;</w:t>
+      </w:r>
+    </w:p>
+    <w:p>
+      <w:pPr>
+        <w:pStyle w:val="Code"/>
+      </w:pPr>
+      <w:r>
+        <w:t xml:space="preserve">    &lt;subj xsi:type="NPPhraseSpec"&gt;</w:t>
+      </w:r>
+    </w:p>
+    <w:p>
+      <w:pPr>
+        <w:pStyle w:val="Code"/>
+      </w:pPr>
+      <w:r>
+        <w:t xml:space="preserve">      &lt;head cat="ADVERB"&gt;there&lt;/head&gt;</w:t>
+      </w:r>
+    </w:p>
+    <w:p>
+      <w:pPr>
+        <w:pStyle w:val="Code"/>
+      </w:pPr>
+      <w:r>
+        <w:t xml:space="preserve">    &lt;/subj&gt;</w:t>
+      </w:r>
+    </w:p>
+    <w:p>
+      <w:pPr>
+        <w:pStyle w:val="Code"/>
+      </w:pPr>
+      <w:r>
+        <w:t xml:space="preserve">    &lt;vp xsi:type="VPPhraseSpec"&gt;</w:t>
+      </w:r>
+    </w:p>
+    <w:p>
+      <w:pPr>
+        <w:pStyle w:val="Code"/>
+      </w:pPr>
+      <w:r>
+        <w:t xml:space="preserve">      &lt;head cat="VERB"&gt;be&lt;/head&gt;</w:t>
+      </w:r>
+    </w:p>
+    <w:p>
+      <w:pPr>
+        <w:pStyle w:val="Code"/>
+      </w:pPr>
+      <w:r>
+        <w:t xml:space="preserve">      &lt;compl xsi:type="NPPhraseSpec"&gt;</w:t>
+      </w:r>
+    </w:p>
+    <w:p>
+      <w:pPr>
+        <w:pStyle w:val="Code"/>
+      </w:pPr>
+      <w:r>
+        <w:t xml:space="preserve">        &lt;preMod xsi:type="CoordinatedPhraseElement" conj=","&gt;</w:t>
+      </w:r>
+    </w:p>
+    <w:p>
+      <w:pPr>
+        <w:pStyle w:val="Code"/>
+      </w:pPr>
+      <w:r>
+        <w:t xml:space="preserve">          &lt;coord xsi:type="AdjPhraseSpec"&gt;</w:t>
+      </w:r>
+    </w:p>
+    <w:p>
+      <w:pPr>
+        <w:pStyle w:val="Code"/>
+      </w:pPr>
+      <w:r>
+        <w:t xml:space="preserve">            &lt;head cat="ADJECTIVE"&gt;eccentric&lt;/head&gt;</w:t>
+      </w:r>
+    </w:p>
+    <w:p>
+      <w:pPr>
+        <w:pStyle w:val="Code"/>
+      </w:pPr>
+      <w:r>
+        <w:t xml:space="preserve">          &lt;/coord&gt;</w:t>
+      </w:r>
+    </w:p>
+    <w:p>
+      <w:pPr>
+        <w:pStyle w:val="Code"/>
+      </w:pPr>
+      <w:r>
+        <w:t xml:space="preserve">          &lt;coord xsi:type="AdjPhraseSpec"&gt;</w:t>
+      </w:r>
+    </w:p>
+    <w:p>
+      <w:pPr>
+        <w:pStyle w:val="Code"/>
+      </w:pPr>
+      <w:r>
+        <w:t xml:space="preserve">            &lt;head cat="ADJECTIVE"&gt;tubular&lt;/head&gt;</w:t>
+      </w:r>
+    </w:p>
+    <w:p>
+      <w:pPr>
+        <w:pStyle w:val="Code"/>
+      </w:pPr>
+      <w:r>
+        <w:t xml:space="preserve">          &lt;/coord&gt;</w:t>
+      </w:r>
+    </w:p>
+    <w:p>
+      <w:pPr>
+        <w:pStyle w:val="Code"/>
+      </w:pPr>
+      <w:r>
+        <w:t xml:space="preserve">        &lt;/preMod&gt;</w:t>
+      </w:r>
+    </w:p>
+    <w:p>
+      <w:pPr>
+        <w:pStyle w:val="Code"/>
+      </w:pPr>
+      <w:r>
+        <w:t xml:space="preserve">        &lt;head cat="NOUN"&gt;restenosis&lt;/head&gt;</w:t>
+      </w:r>
+    </w:p>
+    <w:p>
+      <w:pPr>
+        <w:pStyle w:val="Code"/>
+      </w:pPr>
+      <w:r>
+        <w:t xml:space="preserve">        &lt;postMod xsi:type="StringElement"&gt;</w:t>
+      </w:r>
+    </w:p>
+    <w:p>
+      <w:pPr>
+        <w:pStyle w:val="Code"/>
+      </w:pPr>
+      <w:r>
+        <w:lastRenderedPageBreak/>
+        <w:t xml:space="preserve">          &lt;val&gt;(18 mm x 1 mm)&lt;/val&gt;</w:t>
+      </w:r>
+    </w:p>
+    <w:p>
+      <w:pPr>
+        <w:pStyle w:val="Code"/>
+      </w:pPr>
+      <w:r>
+        <w:t xml:space="preserve">        &lt;/postMod&gt;</w:t>
+      </w:r>
+    </w:p>
+    <w:p>
+      <w:pPr>
+        <w:pStyle w:val="Code"/>
+      </w:pPr>
+      <w:r>
+        <w:t xml:space="preserve">        &lt;spec&gt;a&lt;/spec&gt;</w:t>
+      </w:r>
+    </w:p>
+    <w:p>
+      <w:pPr>
+        <w:pStyle w:val="Code"/>
+      </w:pPr>
+      <w:r>
+        <w:t xml:space="preserve">      &lt;/compl&gt;</w:t>
+      </w:r>
+    </w:p>
+    <w:p>
+      <w:pPr>
+        <w:pStyle w:val="Code"/>
+      </w:pPr>
+      <w:r>
+        <w:t xml:space="preserve">      &lt;postMod xsi:type="PPPhraseSpec"&gt;</w:t>
+      </w:r>
+    </w:p>
+    <w:p>
+      <w:pPr>
+        <w:pStyle w:val="Code"/>
+      </w:pPr>
+      <w:r>
+        <w:t xml:space="preserve">        &lt;preMod xsi:type="VPPhraseSpec" FORM="GERUND"&gt;</w:t>
+      </w:r>
+    </w:p>
+    <w:p>
+      <w:pPr>
+        <w:pStyle w:val="Code"/>
+      </w:pPr>
+      <w:r>
+        <w:t xml:space="preserve">          &lt;head cat="VERB"&gt;extend&lt;/head&gt;</w:t>
+      </w:r>
+    </w:p>
+    <w:p>
+      <w:pPr>
+        <w:pStyle w:val="Code"/>
+      </w:pPr>
+      <w:r>
+        <w:t xml:space="preserve">        &lt;/preMod&gt;</w:t>
+      </w:r>
+    </w:p>
+    <w:p>
+      <w:pPr>
+        <w:pStyle w:val="Code"/>
+      </w:pPr>
+      <w:r>
+        <w:t xml:space="preserve">        &lt;head cat="PREPOSITION"&gt;from&lt;/head&gt;</w:t>
+      </w:r>
+    </w:p>
+    <w:p>
+      <w:pPr>
+        <w:pStyle w:val="Code"/>
+      </w:pPr>
+      <w:r>
+        <w:t xml:space="preserve">        &lt;compl xsi:type="NPPhraseSpec"&gt;</w:t>
+      </w:r>
+    </w:p>
+    <w:p>
+      <w:pPr>
+        <w:pStyle w:val="Code"/>
+      </w:pPr>
+      <w:r>
+        <w:t xml:space="preserve">          &lt;preMod xsi:type="AdjPhraseSpec"&gt;</w:t>
+      </w:r>
+    </w:p>
+    <w:p>
+      <w:pPr>
+        <w:pStyle w:val="Code"/>
+      </w:pPr>
+      <w:r>
+        <w:t xml:space="preserve">            &lt;head cat="ADJECTIVE"&gt;proximal&lt;/head&gt;</w:t>
+      </w:r>
+    </w:p>
+    <w:p>
+      <w:pPr>
+        <w:pStyle w:val="Code"/>
+      </w:pPr>
+      <w:r>
+        <w:t xml:space="preserve">          &lt;/preMod&gt;</w:t>
+      </w:r>
+    </w:p>
+    <w:p>
+      <w:pPr>
+        <w:pStyle w:val="Code"/>
+      </w:pPr>
+      <w:r>
+        <w:t xml:space="preserve">          &lt;spec cat="DETERMINER"&gt;the&lt;/spec&gt;</w:t>
+      </w:r>
+    </w:p>
+    <w:p>
+      <w:pPr>
+        <w:pStyle w:val="Code"/>
+      </w:pPr>
+      <w:r>
+        <w:t xml:space="preserve">        &lt;/compl&gt;</w:t>
+      </w:r>
+    </w:p>
+    <w:p>
+      <w:pPr>
+        <w:pStyle w:val="Code"/>
+      </w:pPr>
+      <w:r>
+        <w:t xml:space="preserve">        &lt;postMod xsi:type="PPPhraseSpec"&gt;</w:t>
+      </w:r>
+    </w:p>
+    <w:p>
+      <w:pPr>
+        <w:pStyle w:val="Code"/>
+      </w:pPr>
+      <w:r>
+        <w:t xml:space="preserve">          &lt;head cat="PREPOSITION"&gt;to&lt;/head&gt;</w:t>
+      </w:r>
+    </w:p>
+    <w:p>
+      <w:pPr>
+        <w:pStyle w:val="Code"/>
+      </w:pPr>
+      <w:r>
+        <w:t xml:space="preserve">          &lt;compl xsi:type="NPPhraseSpec"&gt;</w:t>
+      </w:r>
+    </w:p>
+    <w:p>
+      <w:pPr>
+        <w:pStyle w:val="Code"/>
+      </w:pPr>
+      <w:r>
+        <w:t xml:space="preserve">            &lt;preMod xsi:type="AdjPhraseSpec"&gt;</w:t>
+      </w:r>
+    </w:p>
+    <w:p>
+      <w:pPr>
+        <w:pStyle w:val="Code"/>
+      </w:pPr>
+      <w:r>
+        <w:t xml:space="preserve">              &lt;head cat="ADJECTIVE"&gt;mid&lt;/head&gt;</w:t>
+      </w:r>
+    </w:p>
+    <w:p>
+      <w:pPr>
+        <w:pStyle w:val="Code"/>
+      </w:pPr>
+      <w:r>
+        <w:t xml:space="preserve">            &lt;/preMod&gt;</w:t>
+      </w:r>
+    </w:p>
+    <w:p>
+      <w:pPr>
+        <w:pStyle w:val="Code"/>
+      </w:pPr>
+      <w:r>
+        <w:t xml:space="preserve">            &lt;head cat="NOUN"&gt;right coronary artery&lt;/head&gt;</w:t>
+      </w:r>
+    </w:p>
+    <w:p>
+      <w:pPr>
+        <w:pStyle w:val="Code"/>
+      </w:pPr>
+      <w:r>
+        <w:t xml:space="preserve">            &lt;spec cat="DETERMINER"&gt;the&lt;/spec&gt;</w:t>
+      </w:r>
+    </w:p>
+    <w:p>
+      <w:pPr>
+        <w:pStyle w:val="Code"/>
+      </w:pPr>
+      <w:r>
+        <w:t xml:space="preserve">          &lt;/compl&gt;</w:t>
+      </w:r>
+    </w:p>
+    <w:p>
+      <w:pPr>
+        <w:pStyle w:val="Code"/>
+      </w:pPr>
+      <w:r>
+        <w:t xml:space="preserve">        &lt;/postMod&gt;</w:t>
+      </w:r>
+    </w:p>
+    <w:p>
+      <w:pPr>
+        <w:pStyle w:val="Code"/>
+      </w:pPr>
+      <w:r>
+        <w:t xml:space="preserve">      &lt;/postMod&gt;</w:t>
+      </w:r>
+    </w:p>
+    <w:p>
+      <w:pPr>
+        <w:pStyle w:val="Code"/>
+      </w:pPr>
+      <w:r>
+        <w:t xml:space="preserve">      &lt;postMod xsi:type="PPPhraseSpec"&gt;</w:t>
+      </w:r>
+    </w:p>
+    <w:p>
+      <w:pPr>
+        <w:pStyle w:val="Code"/>
+      </w:pPr>
+      <w:r>
+        <w:t xml:space="preserve">        &lt;head cat="PREPOSITION"&gt;with&lt;/head&gt;</w:t>
+      </w:r>
+    </w:p>
+    <w:p>
+      <w:pPr>
+        <w:pStyle w:val="Code"/>
+      </w:pPr>
+      <w:r>
+        <w:t xml:space="preserve">        &lt;compl xsi:type="NPPhraseSpec"&gt;</w:t>
+      </w:r>
+    </w:p>
+    <w:p>
+      <w:pPr>
+        <w:pStyle w:val="Code"/>
+      </w:pPr>
+      <w:r>
+        <w:t xml:space="preserve">          &lt;head cat="NOUN"&gt;TIMI 1 flow&lt;/head&gt;</w:t>
+      </w:r>
+    </w:p>
+    <w:p>
+      <w:pPr>
+        <w:pStyle w:val="Code"/>
+      </w:pPr>
+      <w:r>
+        <w:t xml:space="preserve">        &lt;/compl&gt;</w:t>
+      </w:r>
+    </w:p>
+    <w:p>
+      <w:pPr>
+        <w:pStyle w:val="Code"/>
+      </w:pPr>
+      <w:r>
+        <w:t xml:space="preserve">      &lt;/postMod&gt;</w:t>
+      </w:r>
+    </w:p>
+    <w:p>
+      <w:pPr>
+        <w:pStyle w:val="Code"/>
+      </w:pPr>
+      <w:r>
+        <w:t xml:space="preserve">    &lt;/vp&gt;</w:t>
       </w:r>
     </w:p>
     <w:p>
@@ -2956,118 +3636,6 @@
         <w:pStyle w:val="Code"/>
       </w:pPr>
       <w:r>
-        <w:t xml:space="preserve">  &lt;child xsi:type="DocumentElement" cat="LIST_ITEM" xsi:schemaLocation="http://code.google.com/p/simplenlg/schemas/version1"&gt;</w:t>
-      </w:r>
-    </w:p>
-    <w:p>
-      <w:pPr>
-        <w:pStyle w:val="Code"/>
-      </w:pPr>
-      <w:r>
-        <w:t xml:space="preserve">    &lt;child xsi:type="DocumentElement" cat="SENTENCE" xsi:schemaLocation="http://code.google.com/p/simplenlg/schemas/version1"&gt;</w:t>
-      </w:r>
-    </w:p>
-    <w:p>
-      <w:pPr>
-        <w:pStyle w:val="Code"/>
-      </w:pPr>
-      <w:r>
-        <w:t xml:space="preserve">      &lt;child xsi:type="NPPhraseSpec"&gt;</w:t>
-      </w:r>
-    </w:p>
-    <w:p>
-      <w:pPr>
-        <w:pStyle w:val="Code"/>
-      </w:pPr>
-      <w:r>
-        <w:t xml:space="preserve">        &lt;head cat="NOUN"&gt;normal left heart hemodynamics&lt;/head&gt;</w:t>
-      </w:r>
-    </w:p>
-    <w:p>
-      <w:pPr>
-        <w:pStyle w:val="Code"/>
-      </w:pPr>
-      <w:r>
-        <w:t xml:space="preserve">      &lt;/child&gt;</w:t>
-      </w:r>
-    </w:p>
-    <w:p>
-      <w:pPr>
-        <w:pStyle w:val="Code"/>
-      </w:pPr>
-      <w:r>
-        <w:t xml:space="preserve">    &lt;/child&gt;</w:t>
-      </w:r>
-    </w:p>
-    <w:p>
-      <w:pPr>
-        <w:pStyle w:val="Code"/>
-      </w:pPr>
-      <w:r>
-        <w:t xml:space="preserve">  &lt;/child&gt;</w:t>
-      </w:r>
-    </w:p>
-    <w:p>
-      <w:pPr>
-        <w:pStyle w:val="Code"/>
-      </w:pPr>
-      <w:r>
-        <w:t xml:space="preserve">  &lt;child xsi:type="DocumentElement" cat="LIST_ITEM" xsi:schemaLocation="http://code.google.com/p/simplenlg/schemas/version1"&gt;</w:t>
-      </w:r>
-    </w:p>
-    <w:p>
-      <w:pPr>
-        <w:pStyle w:val="Code"/>
-      </w:pPr>
-      <w:r>
-        <w:t xml:space="preserve">    &lt;child xsi:type="DocumentElement" cat="SENTENCE" xsi:schemaLocation="http://code.google.com/p/simplenlg/schemas/version1"&gt;</w:t>
-      </w:r>
-    </w:p>
-    <w:p>
-      <w:pPr>
-        <w:pStyle w:val="Code"/>
-      </w:pPr>
-      <w:r>
-        <w:t xml:space="preserve">      &lt;child xsi:type="NPPhraseSpec"&gt;</w:t>
-      </w:r>
-    </w:p>
-    <w:p>
-      <w:pPr>
-        <w:pStyle w:val="Code"/>
-      </w:pPr>
-      <w:r>
-        <w:t xml:space="preserve">        &lt;head cat="NOUN"&gt;normal right heart hemodynamics&lt;/head&gt;</w:t>
-      </w:r>
-    </w:p>
-    <w:p>
-      <w:pPr>
-        <w:pStyle w:val="Code"/>
-      </w:pPr>
-      <w:r>
-        <w:t xml:space="preserve">      &lt;/child&gt;</w:t>
-      </w:r>
-    </w:p>
-    <w:p>
-      <w:pPr>
-        <w:pStyle w:val="Code"/>
-      </w:pPr>
-      <w:r>
-        <w:t xml:space="preserve">    &lt;/child&gt;</w:t>
-      </w:r>
-    </w:p>
-    <w:p>
-      <w:pPr>
-        <w:pStyle w:val="Code"/>
-      </w:pPr>
-      <w:r>
-        <w:t xml:space="preserve">  &lt;/child&gt;</w:t>
-      </w:r>
-    </w:p>
-    <w:p>
-      <w:pPr>
-        <w:pStyle w:val="Code"/>
-      </w:pPr>
-      <w:r>
         <w:t>&lt;/Document&gt;</w:t>
       </w:r>
     </w:p>
@@ -3078,7 +3646,6 @@
     </w:p>
     <w:p>
       <w:pPr>
-        <w:spacing w:after="0"/>
         <w:rPr>
           <w:i/>
         </w:rPr>
@@ -3087,698 +3654,189 @@
         <w:rPr>
           <w:i/>
         </w:rPr>
-        <w:t>Conclusions</w:t>
-      </w:r>
-    </w:p>
-    <w:p>
-      <w:pPr>
-        <w:spacing w:after="0"/>
-        <w:rPr>
-          <w:i/>
-        </w:rPr>
-      </w:pPr>
-      <w:r>
-        <w:rPr>
-          <w:i/>
-        </w:rPr>
-        <w:t>* Normal coronary arteries.</w:t>
-      </w:r>
-    </w:p>
-    <w:p>
-      <w:pPr>
-        <w:spacing w:after="0"/>
-        <w:rPr>
-          <w:i/>
-        </w:rPr>
-      </w:pPr>
-      <w:r>
-        <w:rPr>
-          <w:i/>
-        </w:rPr>
-        <w:t>* Normal left heart hemodynamics.</w:t>
-      </w:r>
-    </w:p>
-    <w:p>
-      <w:pPr>
-        <w:rPr>
-          <w:i/>
-        </w:rPr>
-      </w:pPr>
-      <w:r>
-        <w:rPr>
-          <w:i/>
-        </w:rPr>
-        <w:t>* Normal right heart hemodynamics.</w:t>
-      </w:r>
-    </w:p>
-    <w:p>
-      <w:pPr>
-        <w:rPr>
-          <w:i/>
-        </w:rPr>
-      </w:pPr>
-    </w:p>
-    <w:p>
-      <w:pPr>
-        <w:pStyle w:val="Heading2"/>
-      </w:pPr>
-      <w:bookmarkStart w:id="16" w:name="_Toc294771262"/>
-      <w:r>
-        <w:t>4</w:t>
-      </w:r>
-      <w:bookmarkEnd w:id="16"/>
-    </w:p>
-    <w:p>
-      <w:pPr>
-        <w:pStyle w:val="Code"/>
-      </w:pPr>
-      <w:r>
-        <w:t>&lt;?xml version="1.0" encoding="utf-8"?&gt;</w:t>
-      </w:r>
-    </w:p>
-    <w:p>
-      <w:pPr>
-        <w:pStyle w:val="Code"/>
-      </w:pPr>
-      <w:r>
-        <w:t>&lt;Document xmlns:xsd="http://www.w3.org/2001/XMLSchema" xmlns:xsi="http://www.w3.org/2001/XMLSchema-instance" cat="PARAGRAPH" xsi:schemaLocation="http://code.google.com/p/simplenlg/schemas/version1" xmlns="http://code.google.com/p/simplenlg/schemas/version1"&gt;</w:t>
-      </w:r>
-    </w:p>
-    <w:p>
-      <w:pPr>
-        <w:pStyle w:val="Code"/>
-      </w:pPr>
-      <w:r>
-        <w:t xml:space="preserve">  &lt;child xsi:type="SPhraseSpec"&gt;</w:t>
-      </w:r>
-    </w:p>
-    <w:p>
-      <w:pPr>
-        <w:pStyle w:val="Code"/>
-      </w:pPr>
-      <w:r>
-        <w:t xml:space="preserve">    &lt;subj xsi:type="NPPhraseSpec"&gt;</w:t>
-      </w:r>
-    </w:p>
-    <w:p>
-      <w:pPr>
-        <w:pStyle w:val="Code"/>
-      </w:pPr>
-      <w:r>
-        <w:t xml:space="preserve">      &lt;head cat="ADVERB"&gt;there&lt;/head&gt;</w:t>
-      </w:r>
-    </w:p>
-    <w:p>
-      <w:pPr>
-        <w:pStyle w:val="Code"/>
-      </w:pPr>
-      <w:r>
-        <w:t xml:space="preserve">    &lt;/subj&gt;</w:t>
-      </w:r>
-    </w:p>
-    <w:p>
-      <w:pPr>
-        <w:pStyle w:val="Code"/>
-      </w:pPr>
-      <w:r>
-        <w:t xml:space="preserve">    &lt;vp xsi:type="VPPhraseSpec"&gt;</w:t>
-      </w:r>
-    </w:p>
-    <w:p>
-      <w:pPr>
-        <w:pStyle w:val="Code"/>
-      </w:pPr>
-      <w:r>
-        <w:t xml:space="preserve">      &lt;head cat="VERB"&gt;be&lt;/head&gt;</w:t>
-      </w:r>
-    </w:p>
-    <w:p>
-      <w:pPr>
-        <w:pStyle w:val="Code"/>
-      </w:pPr>
-      <w:r>
-        <w:t xml:space="preserve">      &lt;compl xsi:type="NPPhraseSpec"&gt;</w:t>
-      </w:r>
-    </w:p>
-    <w:p>
-      <w:pPr>
-        <w:pStyle w:val="Code"/>
-      </w:pPr>
-      <w:r>
-        <w:t xml:space="preserve">        &lt;preMod xsi:type="CoordinatedPhraseElement" conj=","&gt;</w:t>
-      </w:r>
-    </w:p>
-    <w:p>
-      <w:pPr>
-        <w:pStyle w:val="Code"/>
-      </w:pPr>
-      <w:r>
-        <w:t xml:space="preserve">          &lt;coord xsi:type="AdjPhraseSpec"&gt;</w:t>
-      </w:r>
-    </w:p>
-    <w:p>
-      <w:pPr>
-        <w:pStyle w:val="Code"/>
-      </w:pPr>
-      <w:r>
-        <w:t xml:space="preserve">            &lt;head cat="ADJECTIVE"&gt;eccentric&lt;/head&gt;</w:t>
-      </w:r>
-    </w:p>
-    <w:p>
-      <w:pPr>
-        <w:pStyle w:val="Code"/>
-      </w:pPr>
-      <w:r>
-        <w:t xml:space="preserve">          &lt;/coord&gt;</w:t>
-      </w:r>
-    </w:p>
-    <w:p>
-      <w:pPr>
-        <w:pStyle w:val="Code"/>
-      </w:pPr>
-      <w:r>
+        <w:t>There is an eccentric, tubular restenosis (18 mm x 1 mm) extending from the proximal to the mid right coronary artery with TIMI 1 flow.</w:t>
+      </w:r>
+    </w:p>
+    <w:p>
+      <w:pPr>
+        <w:pStyle w:val="Heading1"/>
+      </w:pPr>
+      <w:bookmarkStart w:id="17" w:name="_Toc294771263"/>
+      <w:r>
+        <w:t>Regression Testing with xml files</w:t>
+      </w:r>
+      <w:bookmarkEnd w:id="17"/>
+    </w:p>
+    <w:p>
+      <w:r>
+        <w:t xml:space="preserve">XML files that contain </w:t>
+      </w:r>
+      <w:r>
+        <w:rPr>
+          <w:b/>
+        </w:rPr>
+        <w:t>&lt;Recording&gt;</w:t>
+      </w:r>
+      <w:r>
+        <w:t xml:space="preserve"> instead of </w:t>
+      </w:r>
+      <w:r>
+        <w:rPr>
+          <w:b/>
+        </w:rPr>
+        <w:t>&lt;</w:t>
+      </w:r>
+      <w:r>
+        <w:rPr>
+          <w:b/>
+        </w:rPr>
+        <w:t>Request</w:t>
+      </w:r>
+      <w:r>
+        <w:rPr>
+          <w:b/>
+        </w:rPr>
+        <w:t>&gt;</w:t>
+      </w:r>
+      <w:r>
+        <w:t xml:space="preserve"> are used for automated testing of the xmlrealiser.  A </w:t>
+      </w:r>
+      <w:r>
+        <w:t>test set is an xml file</w:t>
+      </w:r>
+      <w:r>
+        <w:t xml:space="preserve"> with a </w:t>
+      </w:r>
+      <w:r>
+        <w:rPr>
+          <w:b/>
+        </w:rPr>
+        <w:t>&lt;Recording&gt;</w:t>
+      </w:r>
+      <w:r>
+        <w:t xml:space="preserve"> element </w:t>
+      </w:r>
+      <w:r>
+        <w:t>representing the</w:t>
+      </w:r>
+      <w:r>
+        <w:t xml:space="preserve"> test set, containing </w:t>
+      </w:r>
+      <w:r>
+        <w:rPr>
+          <w:b/>
+        </w:rPr>
+        <w:t>&lt;Record&gt;</w:t>
+      </w:r>
+      <w:r>
+        <w:t xml:space="preserve"> elements that have a </w:t>
+      </w:r>
+      <w:r>
+        <w:rPr>
+          <w:b/>
+        </w:rPr>
+        <w:t>&lt;Document&gt;</w:t>
+      </w:r>
+      <w:r>
+        <w:t xml:space="preserve"> to realise and a </w:t>
+      </w:r>
+      <w:r>
+        <w:rPr>
+          <w:b/>
+        </w:rPr>
+        <w:t>&lt;Realisation&gt;</w:t>
+      </w:r>
+      <w:r>
+        <w:t xml:space="preserve"> element for the expected output.</w:t>
+      </w:r>
+    </w:p>
+    <w:p>
+      <w:r>
+        <w:t>These test files can be produced by an xml server that implements reco</w:t>
+      </w:r>
+      <w:r>
+        <w:t>r</w:t>
+      </w:r>
+      <w:r>
+        <w:t>ding of input and output.</w:t>
+      </w:r>
+      <w:r>
+        <w:t xml:space="preserve"> This is described in </w:t>
+      </w:r>
+      <w:r>
+        <w:fldChar w:fldCharType="begin"/>
+      </w:r>
+      <w:r>
+        <w:instrText xml:space="preserve"> REF _Ref387071586 \h </w:instrText>
+      </w:r>
+      <w:r>
+        <w:fldChar w:fldCharType="separate"/>
+      </w:r>
+      <w:r>
+        <w:t>Processing instructions (work in progress)</w:t>
+      </w:r>
+      <w:r>
+        <w:fldChar w:fldCharType="end"/>
+      </w:r>
+      <w:r>
+        <w:t>.</w:t>
+      </w:r>
+    </w:p>
+    <w:p>
+      <w:r>
+        <w:t>The tests are implemented with JUint using d</w:t>
+      </w:r>
+      <w:r>
+        <w:t>ata-driven parameterized tests. There is one JUnit test per</w:t>
+      </w:r>
+      <w:r>
+        <w:t xml:space="preserve"> file. Each &lt;Record&gt; in the file is tested separately, but this is not apparent from the JUnit display. (There is an add-on at </w:t>
+      </w:r>
+      <w:r>
+        <w:t>http://code.google.com/p/junitparams/</w:t>
+      </w:r>
+      <w:r>
+        <w:t xml:space="preserve">  that might solve this problem.) However,  if the test fails the failure trace will contain the test file name, the Recording name and the Record name.</w:t>
+      </w:r>
+    </w:p>
+    <w:p>
+      <w:r>
+        <w:t xml:space="preserve">XML test files can be placed in a </w:t>
+      </w:r>
+      <w:r>
+        <w:t>directory</w:t>
+      </w:r>
+      <w:r>
+        <w:t xml:space="preserve"> and run together or </w:t>
+      </w:r>
+      <w:r>
+        <w:t>can be run individually</w:t>
+      </w:r>
+      <w:r>
+        <w:t>.</w:t>
+      </w:r>
+      <w:r>
+        <w:t xml:space="preserve"> </w:t>
+      </w:r>
+      <w:r>
+        <w:t xml:space="preserve">If a directory is given, all files *Test.xml will be processed. </w:t>
+      </w:r>
+      <w:r>
+        <w:rPr>
+          <w:b/>
+        </w:rPr>
+        <w:t>testsrc/simplenlg/test/xmlrealiser/Tester.java</w:t>
+      </w:r>
+      <w:r>
+        <w:t xml:space="preserve"> is the implementation file. It needs two parameters. These it reads from environment variables of the same name. In Eclipse these can be set as JUnit Run Configuration properties.</w:t>
+      </w:r>
+    </w:p>
+    <w:p>
+      <w:r>
+        <w:rPr>
+          <w:b/>
+        </w:rPr>
         <w:lastRenderedPageBreak/>
-        <w:t xml:space="preserve">          &lt;coord xsi:type="AdjPhraseSpec"&gt;</w:t>
-      </w:r>
-    </w:p>
-    <w:p>
-      <w:pPr>
-        <w:pStyle w:val="Code"/>
-      </w:pPr>
-      <w:r>
-        <w:t xml:space="preserve">            &lt;head cat="ADJECTIVE"&gt;tubular&lt;/head&gt;</w:t>
-      </w:r>
-    </w:p>
-    <w:p>
-      <w:pPr>
-        <w:pStyle w:val="Code"/>
-      </w:pPr>
-      <w:r>
-        <w:t xml:space="preserve">          &lt;/coord&gt;</w:t>
-      </w:r>
-    </w:p>
-    <w:p>
-      <w:pPr>
-        <w:pStyle w:val="Code"/>
-      </w:pPr>
-      <w:r>
-        <w:t xml:space="preserve">        &lt;/preMod&gt;</w:t>
-      </w:r>
-    </w:p>
-    <w:p>
-      <w:pPr>
-        <w:pStyle w:val="Code"/>
-      </w:pPr>
-      <w:r>
-        <w:t xml:space="preserve">        &lt;head cat="NOUN"&gt;restenosis&lt;/head&gt;</w:t>
-      </w:r>
-    </w:p>
-    <w:p>
-      <w:pPr>
-        <w:pStyle w:val="Code"/>
-      </w:pPr>
-      <w:r>
-        <w:t xml:space="preserve">        &lt;postMod xsi:type="StringElement"&gt;</w:t>
-      </w:r>
-    </w:p>
-    <w:p>
-      <w:pPr>
-        <w:pStyle w:val="Code"/>
-      </w:pPr>
-      <w:r>
-        <w:t xml:space="preserve">          &lt;val&gt;(18 mm x 1 mm)&lt;/val&gt;</w:t>
-      </w:r>
-    </w:p>
-    <w:p>
-      <w:pPr>
-        <w:pStyle w:val="Code"/>
-      </w:pPr>
-      <w:r>
-        <w:t xml:space="preserve">        &lt;/postMod&gt;</w:t>
-      </w:r>
-    </w:p>
-    <w:p>
-      <w:pPr>
-        <w:pStyle w:val="Code"/>
-      </w:pPr>
-      <w:r>
-        <w:t xml:space="preserve">        &lt;spec&gt;a&lt;/spec&gt;</w:t>
-      </w:r>
-    </w:p>
-    <w:p>
-      <w:pPr>
-        <w:pStyle w:val="Code"/>
-      </w:pPr>
-      <w:r>
-        <w:t xml:space="preserve">      &lt;/compl&gt;</w:t>
-      </w:r>
-    </w:p>
-    <w:p>
-      <w:pPr>
-        <w:pStyle w:val="Code"/>
-      </w:pPr>
-      <w:r>
-        <w:t xml:space="preserve">      &lt;postMod xsi:type="PPPhraseSpec"&gt;</w:t>
-      </w:r>
-    </w:p>
-    <w:p>
-      <w:pPr>
-        <w:pStyle w:val="Code"/>
-      </w:pPr>
-      <w:r>
-        <w:t xml:space="preserve">        &lt;preMod xsi:type="VPPhraseSpec" FORM="GERUND"&gt;</w:t>
-      </w:r>
-    </w:p>
-    <w:p>
-      <w:pPr>
-        <w:pStyle w:val="Code"/>
-      </w:pPr>
-      <w:r>
-        <w:t xml:space="preserve">          &lt;head cat="VERB"&gt;extend&lt;/head&gt;</w:t>
-      </w:r>
-    </w:p>
-    <w:p>
-      <w:pPr>
-        <w:pStyle w:val="Code"/>
-      </w:pPr>
-      <w:r>
-        <w:t xml:space="preserve">        &lt;/preMod&gt;</w:t>
-      </w:r>
-    </w:p>
-    <w:p>
-      <w:pPr>
-        <w:pStyle w:val="Code"/>
-      </w:pPr>
-      <w:r>
-        <w:t xml:space="preserve">        &lt;head cat="PREPOSITION"&gt;from&lt;/head&gt;</w:t>
-      </w:r>
-    </w:p>
-    <w:p>
-      <w:pPr>
-        <w:pStyle w:val="Code"/>
-      </w:pPr>
-      <w:r>
-        <w:t xml:space="preserve">        &lt;compl xsi:type="NPPhraseSpec"&gt;</w:t>
-      </w:r>
-    </w:p>
-    <w:p>
-      <w:pPr>
-        <w:pStyle w:val="Code"/>
-      </w:pPr>
-      <w:r>
-        <w:t xml:space="preserve">          &lt;preMod xsi:type="AdjPhraseSpec"&gt;</w:t>
-      </w:r>
-    </w:p>
-    <w:p>
-      <w:pPr>
-        <w:pStyle w:val="Code"/>
-      </w:pPr>
-      <w:r>
-        <w:t xml:space="preserve">            &lt;head cat="ADJECTIVE"&gt;proximal&lt;/head&gt;</w:t>
-      </w:r>
-    </w:p>
-    <w:p>
-      <w:pPr>
-        <w:pStyle w:val="Code"/>
-      </w:pPr>
-      <w:r>
-        <w:t xml:space="preserve">          &lt;/preMod&gt;</w:t>
-      </w:r>
-    </w:p>
-    <w:p>
-      <w:pPr>
-        <w:pStyle w:val="Code"/>
-      </w:pPr>
-      <w:r>
-        <w:t xml:space="preserve">          &lt;spec cat="DETERMINER"&gt;the&lt;/spec&gt;</w:t>
-      </w:r>
-    </w:p>
-    <w:p>
-      <w:pPr>
-        <w:pStyle w:val="Code"/>
-      </w:pPr>
-      <w:r>
-        <w:t xml:space="preserve">        &lt;/compl&gt;</w:t>
-      </w:r>
-    </w:p>
-    <w:p>
-      <w:pPr>
-        <w:pStyle w:val="Code"/>
-      </w:pPr>
-      <w:r>
-        <w:t xml:space="preserve">        &lt;postMod xsi:type="PPPhraseSpec"&gt;</w:t>
-      </w:r>
-    </w:p>
-    <w:p>
-      <w:pPr>
-        <w:pStyle w:val="Code"/>
-      </w:pPr>
-      <w:r>
-        <w:t xml:space="preserve">          &lt;head cat="PREPOSITION"&gt;to&lt;/head&gt;</w:t>
-      </w:r>
-    </w:p>
-    <w:p>
-      <w:pPr>
-        <w:pStyle w:val="Code"/>
-      </w:pPr>
-      <w:r>
-        <w:t xml:space="preserve">          &lt;compl xsi:type="NPPhraseSpec"&gt;</w:t>
-      </w:r>
-    </w:p>
-    <w:p>
-      <w:pPr>
-        <w:pStyle w:val="Code"/>
-      </w:pPr>
-      <w:r>
-        <w:t xml:space="preserve">            &lt;preMod xsi:type="AdjPhraseSpec"&gt;</w:t>
-      </w:r>
-    </w:p>
-    <w:p>
-      <w:pPr>
-        <w:pStyle w:val="Code"/>
-      </w:pPr>
-      <w:r>
-        <w:t xml:space="preserve">              &lt;head cat="ADJECTIVE"&gt;mid&lt;/head&gt;</w:t>
-      </w:r>
-    </w:p>
-    <w:p>
-      <w:pPr>
-        <w:pStyle w:val="Code"/>
-      </w:pPr>
-      <w:r>
-        <w:t xml:space="preserve">            &lt;/preMod&gt;</w:t>
-      </w:r>
-    </w:p>
-    <w:p>
-      <w:pPr>
-        <w:pStyle w:val="Code"/>
-      </w:pPr>
-      <w:r>
-        <w:t xml:space="preserve">            &lt;head cat="NOUN"&gt;right coronary artery&lt;/head&gt;</w:t>
-      </w:r>
-    </w:p>
-    <w:p>
-      <w:pPr>
-        <w:pStyle w:val="Code"/>
-      </w:pPr>
-      <w:r>
-        <w:t xml:space="preserve">            &lt;spec cat="DETERMINER"&gt;the&lt;/spec&gt;</w:t>
-      </w:r>
-    </w:p>
-    <w:p>
-      <w:pPr>
-        <w:pStyle w:val="Code"/>
-      </w:pPr>
-      <w:r>
-        <w:t xml:space="preserve">          &lt;/compl&gt;</w:t>
-      </w:r>
-    </w:p>
-    <w:p>
-      <w:pPr>
-        <w:pStyle w:val="Code"/>
-      </w:pPr>
-      <w:r>
-        <w:t xml:space="preserve">        &lt;/postMod&gt;</w:t>
-      </w:r>
-    </w:p>
-    <w:p>
-      <w:pPr>
-        <w:pStyle w:val="Code"/>
-      </w:pPr>
-      <w:r>
-        <w:t xml:space="preserve">      &lt;/postMod&gt;</w:t>
-      </w:r>
-    </w:p>
-    <w:p>
-      <w:pPr>
-        <w:pStyle w:val="Code"/>
-      </w:pPr>
-      <w:r>
-        <w:t xml:space="preserve">      &lt;postMod xsi:type="PPPhraseSpec"&gt;</w:t>
-      </w:r>
-    </w:p>
-    <w:p>
-      <w:pPr>
-        <w:pStyle w:val="Code"/>
-      </w:pPr>
-      <w:r>
-        <w:t xml:space="preserve">        &lt;head cat="PREPOSITION"&gt;with&lt;/head&gt;</w:t>
-      </w:r>
-    </w:p>
-    <w:p>
-      <w:pPr>
-        <w:pStyle w:val="Code"/>
-      </w:pPr>
-      <w:r>
-        <w:t xml:space="preserve">        &lt;compl xsi:type="NPPhraseSpec"&gt;</w:t>
-      </w:r>
-    </w:p>
-    <w:p>
-      <w:pPr>
-        <w:pStyle w:val="Code"/>
-      </w:pPr>
-      <w:r>
-        <w:t xml:space="preserve">          &lt;head cat="NOUN"&gt;TIMI 1 flow&lt;/head&gt;</w:t>
-      </w:r>
-    </w:p>
-    <w:p>
-      <w:pPr>
-        <w:pStyle w:val="Code"/>
-      </w:pPr>
-      <w:r>
-        <w:t xml:space="preserve">        &lt;/compl&gt;</w:t>
-      </w:r>
-    </w:p>
-    <w:p>
-      <w:pPr>
-        <w:pStyle w:val="Code"/>
-      </w:pPr>
-      <w:r>
-        <w:t xml:space="preserve">      &lt;/postMod&gt;</w:t>
-      </w:r>
-    </w:p>
-    <w:p>
-      <w:pPr>
-        <w:pStyle w:val="Code"/>
-      </w:pPr>
-      <w:r>
-        <w:t xml:space="preserve">    &lt;/vp&gt;</w:t>
-      </w:r>
-    </w:p>
-    <w:p>
-      <w:pPr>
-        <w:pStyle w:val="Code"/>
-      </w:pPr>
-      <w:r>
-        <w:t xml:space="preserve">  &lt;/child&gt;</w:t>
-      </w:r>
-    </w:p>
-    <w:p>
-      <w:pPr>
-        <w:pStyle w:val="Code"/>
-      </w:pPr>
-      <w:r>
-        <w:t>&lt;/Document&gt;</w:t>
-      </w:r>
-    </w:p>
-    <w:p>
-      <w:pPr>
-        <w:pStyle w:val="Code"/>
-      </w:pPr>
-    </w:p>
-    <w:p>
-      <w:pPr>
-        <w:rPr>
-          <w:i/>
-        </w:rPr>
-      </w:pPr>
-      <w:r>
-        <w:rPr>
-          <w:i/>
-        </w:rPr>
-        <w:t>There is an eccentric, tubular restenosis (18 mm x 1 mm) extending from the proximal to the mid right coronary artery with TIMI 1 flow.</w:t>
-      </w:r>
-    </w:p>
-    <w:p>
-      <w:pPr>
-        <w:pStyle w:val="Heading1"/>
-      </w:pPr>
-      <w:bookmarkStart w:id="17" w:name="_Toc294771263"/>
-      <w:r>
-        <w:t>Regression Testing with xml files</w:t>
-      </w:r>
-      <w:bookmarkEnd w:id="17"/>
-    </w:p>
-    <w:p>
-      <w:r>
-        <w:t xml:space="preserve">XML files that contain </w:t>
-      </w:r>
-      <w:r>
-        <w:rPr>
-          <w:b/>
-        </w:rPr>
-        <w:t>&lt;Recording&gt;</w:t>
-      </w:r>
-      <w:r>
-        <w:t xml:space="preserve"> instead of </w:t>
-      </w:r>
-      <w:r>
-        <w:rPr>
-          <w:b/>
-        </w:rPr>
-        <w:t>&lt;</w:t>
-      </w:r>
-      <w:r>
-        <w:rPr>
-          <w:b/>
-        </w:rPr>
-        <w:t>Request</w:t>
-      </w:r>
-      <w:r>
-        <w:rPr>
-          <w:b/>
-        </w:rPr>
-        <w:t>&gt;</w:t>
-      </w:r>
-      <w:r>
-        <w:t xml:space="preserve"> are used for automated testing of the xmlrealiser.  A </w:t>
-      </w:r>
-      <w:r>
-        <w:t>test set is an xml file</w:t>
-      </w:r>
-      <w:r>
-        <w:t xml:space="preserve"> with a </w:t>
-      </w:r>
-      <w:r>
-        <w:rPr>
-          <w:b/>
-        </w:rPr>
-        <w:t>&lt;Recording&gt;</w:t>
-      </w:r>
-      <w:r>
-        <w:t xml:space="preserve"> element </w:t>
-      </w:r>
-      <w:r>
-        <w:t>representing the</w:t>
-      </w:r>
-      <w:r>
-        <w:t xml:space="preserve"> test set, containing </w:t>
-      </w:r>
-      <w:r>
-        <w:rPr>
-          <w:b/>
-        </w:rPr>
-        <w:t>&lt;Record&gt;</w:t>
-      </w:r>
-      <w:r>
-        <w:t xml:space="preserve"> elements that have a </w:t>
-      </w:r>
-      <w:r>
-        <w:rPr>
-          <w:b/>
-        </w:rPr>
-        <w:t>&lt;Document&gt;</w:t>
-      </w:r>
-      <w:r>
-        <w:t xml:space="preserve"> to realise and a </w:t>
-      </w:r>
-      <w:r>
-        <w:rPr>
-          <w:b/>
-        </w:rPr>
-        <w:t>&lt;Realisation&gt;</w:t>
-      </w:r>
-      <w:r>
-        <w:t xml:space="preserve"> element for the expected output.</w:t>
-      </w:r>
-    </w:p>
-    <w:p>
-      <w:r>
-        <w:t>These test files can be produced by an xml server that implements reco</w:t>
-      </w:r>
-      <w:r>
-        <w:t>r</w:t>
-      </w:r>
-      <w:r>
-        <w:t>ding of input and output.</w:t>
-      </w:r>
-      <w:r>
-        <w:t xml:space="preserve"> This is described in </w:t>
-      </w:r>
-      <w:r>
-        <w:fldChar w:fldCharType="begin"/>
-      </w:r>
-      <w:r>
-        <w:instrText xml:space="preserve"> REF _Ref387071586 \h </w:instrText>
-      </w:r>
-      <w:r>
-        <w:fldChar w:fldCharType="separate"/>
-      </w:r>
-      <w:r>
-        <w:t>Processing instructions (work in progress)</w:t>
-      </w:r>
-      <w:r>
-        <w:fldChar w:fldCharType="end"/>
-      </w:r>
-      <w:r>
-        <w:t>.</w:t>
-      </w:r>
-    </w:p>
-    <w:p>
-      <w:r>
-        <w:t>The tests are implemented with JUint using d</w:t>
-      </w:r>
-      <w:r>
-        <w:t>ata-driven parameterized tests. There is one JUnit test per</w:t>
-      </w:r>
-      <w:r>
-        <w:t xml:space="preserve"> file. Each &lt;Record&gt; in the file is tested separately, but this is not apparent from the JUnit display. (There is an add-on at </w:t>
-      </w:r>
-      <w:r>
-        <w:t>http://code.google.com/p/junitparams/</w:t>
-      </w:r>
-      <w:r>
-        <w:t xml:space="preserve">  that might solve this problem.) However,  if the test fails the failure trace will contain the test file name, the Recording name and the Record name.</w:t>
-      </w:r>
-    </w:p>
-    <w:p>
-      <w:r>
-        <w:lastRenderedPageBreak/>
-        <w:t xml:space="preserve">XML test files can be placed in a </w:t>
-      </w:r>
-      <w:r>
-        <w:t>directory</w:t>
-      </w:r>
-      <w:r>
-        <w:t xml:space="preserve"> and run together or </w:t>
-      </w:r>
-      <w:r>
-        <w:t>can be run individually</w:t>
-      </w:r>
-      <w:r>
-        <w:t>.</w:t>
-      </w:r>
-      <w:r>
-        <w:t xml:space="preserve"> </w:t>
-      </w:r>
-      <w:r>
-        <w:t xml:space="preserve">If a directory is given, all files *Test.xml will be processed. </w:t>
-      </w:r>
-      <w:r>
-        <w:rPr>
-          <w:b/>
-        </w:rPr>
-        <w:t>testsrc/simplenlg/test/xmlrealiser/Tester.java</w:t>
-      </w:r>
-      <w:r>
-        <w:t xml:space="preserve"> is the implementation file. It needs two parameters. These it reads from environment variables of the same name. In Eclipse these can be set as JUnit Run Configuration properties.</w:t>
-      </w:r>
-    </w:p>
-    <w:p>
-      <w:r>
-        <w:rPr>
-          <w:b/>
-        </w:rPr>
         <w:t>LexDBPath</w:t>
       </w:r>
       <w:r>
@@ -4247,7 +4305,6 @@
   <w:style w:type="character" w:default="1" w:styleId="DefaultParagraphFont">
     <w:name w:val="Default Paragraph Font"/>
     <w:uiPriority w:val="1"/>
-    <w:semiHidden/>
     <w:unhideWhenUsed/>
   </w:style>
   <w:style w:type="table" w:default="1" w:styleId="TableNormal">
@@ -4762,7 +4819,7 @@
 </file>
 
 <file path=customXml/itemProps1.xml><?xml version="1.0" encoding="utf-8"?>
-<ds:datastoreItem xmlns:ds="http://schemas.openxmlformats.org/officeDocument/2006/customXml" ds:itemID="{D1D5C2F9-6B27-4885-97D5-BDFBF99EC8EC}">
+<ds:datastoreItem xmlns:ds="http://schemas.openxmlformats.org/officeDocument/2006/customXml" ds:itemID="{0C649CDE-F14C-4350-8F0F-BE0B97B96D6F}">
   <ds:schemaRefs>
     <ds:schemaRef ds:uri="http://schemas.openxmlformats.org/officeDocument/2006/bibliography"/>
   </ds:schemaRefs>

</xml_diff>